<commit_message>
Ændret navn på rapport
</commit_message>
<xml_diff>
--- a/WordDokumenter/!!!Final Rapport!!!.docx
+++ b/WordDokumenter/!!!Final Rapport!!!.docx
@@ -14571,6 +14571,183 @@
           <w:rFonts w:ascii="Times New Roman" w:hAnsi="Times New Roman" w:cs="Times New Roman"/>
         </w:rPr>
         <w:lastRenderedPageBreak/>
+        <w:t>Database</w:t>
+      </w:r>
+    </w:p>
+    <w:p>
+      <w:pPr>
+        <w:pStyle w:val="Overskrift1"/>
+        <w:rPr>
+          <w:rFonts w:ascii="Times New Roman" w:hAnsi="Times New Roman" w:cs="Times New Roman"/>
+        </w:rPr>
+      </w:pPr>
+      <w:bookmarkStart w:id="37" w:name="_GoBack"/>
+      <w:bookmarkEnd w:id="37"/>
+    </w:p>
+    <w:p>
+      <w:pPr>
+        <w:pStyle w:val="Overskrift1"/>
+        <w:rPr>
+          <w:rFonts w:ascii="Times New Roman" w:hAnsi="Times New Roman" w:cs="Times New Roman"/>
+        </w:rPr>
+      </w:pPr>
+    </w:p>
+    <w:p>
+      <w:pPr>
+        <w:pStyle w:val="Overskrift1"/>
+        <w:rPr>
+          <w:rFonts w:ascii="Times New Roman" w:hAnsi="Times New Roman" w:cs="Times New Roman"/>
+        </w:rPr>
+      </w:pPr>
+    </w:p>
+    <w:p>
+      <w:pPr>
+        <w:pStyle w:val="Overskrift1"/>
+        <w:rPr>
+          <w:rFonts w:ascii="Times New Roman" w:hAnsi="Times New Roman" w:cs="Times New Roman"/>
+        </w:rPr>
+      </w:pPr>
+    </w:p>
+    <w:p>
+      <w:pPr>
+        <w:pStyle w:val="Overskrift1"/>
+        <w:rPr>
+          <w:rFonts w:ascii="Times New Roman" w:hAnsi="Times New Roman" w:cs="Times New Roman"/>
+        </w:rPr>
+      </w:pPr>
+    </w:p>
+    <w:p>
+      <w:pPr>
+        <w:pStyle w:val="Overskrift1"/>
+        <w:rPr>
+          <w:rFonts w:ascii="Times New Roman" w:hAnsi="Times New Roman" w:cs="Times New Roman"/>
+        </w:rPr>
+      </w:pPr>
+    </w:p>
+    <w:p>
+      <w:pPr>
+        <w:pStyle w:val="Overskrift1"/>
+        <w:rPr>
+          <w:rFonts w:ascii="Times New Roman" w:hAnsi="Times New Roman" w:cs="Times New Roman"/>
+        </w:rPr>
+      </w:pPr>
+    </w:p>
+    <w:p>
+      <w:pPr>
+        <w:pStyle w:val="Overskrift1"/>
+        <w:rPr>
+          <w:rFonts w:ascii="Times New Roman" w:hAnsi="Times New Roman" w:cs="Times New Roman"/>
+        </w:rPr>
+      </w:pPr>
+    </w:p>
+    <w:p>
+      <w:pPr>
+        <w:pStyle w:val="Overskrift1"/>
+        <w:rPr>
+          <w:rFonts w:ascii="Times New Roman" w:hAnsi="Times New Roman" w:cs="Times New Roman"/>
+        </w:rPr>
+      </w:pPr>
+    </w:p>
+    <w:p>
+      <w:pPr>
+        <w:pStyle w:val="Overskrift1"/>
+        <w:rPr>
+          <w:rFonts w:ascii="Times New Roman" w:hAnsi="Times New Roman" w:cs="Times New Roman"/>
+        </w:rPr>
+      </w:pPr>
+    </w:p>
+    <w:p>
+      <w:pPr>
+        <w:pStyle w:val="Overskrift1"/>
+        <w:rPr>
+          <w:rFonts w:ascii="Times New Roman" w:hAnsi="Times New Roman" w:cs="Times New Roman"/>
+        </w:rPr>
+      </w:pPr>
+    </w:p>
+    <w:p>
+      <w:pPr>
+        <w:pStyle w:val="Overskrift1"/>
+        <w:rPr>
+          <w:rFonts w:ascii="Times New Roman" w:hAnsi="Times New Roman" w:cs="Times New Roman"/>
+        </w:rPr>
+      </w:pPr>
+    </w:p>
+    <w:p>
+      <w:pPr>
+        <w:pStyle w:val="Overskrift1"/>
+        <w:rPr>
+          <w:rFonts w:ascii="Times New Roman" w:hAnsi="Times New Roman" w:cs="Times New Roman"/>
+        </w:rPr>
+      </w:pPr>
+    </w:p>
+    <w:p>
+      <w:pPr>
+        <w:pStyle w:val="Overskrift1"/>
+        <w:rPr>
+          <w:rFonts w:ascii="Times New Roman" w:hAnsi="Times New Roman" w:cs="Times New Roman"/>
+        </w:rPr>
+      </w:pPr>
+    </w:p>
+    <w:p>
+      <w:pPr>
+        <w:pStyle w:val="Overskrift1"/>
+        <w:rPr>
+          <w:rFonts w:ascii="Times New Roman" w:hAnsi="Times New Roman" w:cs="Times New Roman"/>
+        </w:rPr>
+      </w:pPr>
+    </w:p>
+    <w:p>
+      <w:pPr>
+        <w:pStyle w:val="Overskrift1"/>
+        <w:rPr>
+          <w:rFonts w:ascii="Times New Roman" w:hAnsi="Times New Roman" w:cs="Times New Roman"/>
+        </w:rPr>
+      </w:pPr>
+    </w:p>
+    <w:p>
+      <w:pPr>
+        <w:pStyle w:val="Overskrift1"/>
+        <w:rPr>
+          <w:rFonts w:ascii="Times New Roman" w:hAnsi="Times New Roman" w:cs="Times New Roman"/>
+        </w:rPr>
+      </w:pPr>
+    </w:p>
+    <w:p>
+      <w:pPr>
+        <w:pStyle w:val="Overskrift1"/>
+        <w:rPr>
+          <w:rFonts w:ascii="Times New Roman" w:hAnsi="Times New Roman" w:cs="Times New Roman"/>
+        </w:rPr>
+      </w:pPr>
+    </w:p>
+    <w:p>
+      <w:pPr>
+        <w:pStyle w:val="Overskrift1"/>
+        <w:rPr>
+          <w:rFonts w:ascii="Times New Roman" w:hAnsi="Times New Roman" w:cs="Times New Roman"/>
+        </w:rPr>
+      </w:pPr>
+    </w:p>
+    <w:p>
+      <w:pPr>
+        <w:pStyle w:val="Overskrift1"/>
+        <w:rPr>
+          <w:rFonts w:ascii="Times New Roman" w:hAnsi="Times New Roman" w:cs="Times New Roman"/>
+        </w:rPr>
+      </w:pPr>
+    </w:p>
+    <w:p>
+      <w:pPr>
+        <w:pStyle w:val="Overskrift1"/>
+        <w:rPr>
+          <w:rFonts w:ascii="Times New Roman" w:hAnsi="Times New Roman" w:cs="Times New Roman"/>
+        </w:rPr>
+      </w:pPr>
+      <w:r>
+        <w:rPr>
+          <w:rFonts w:ascii="Times New Roman" w:hAnsi="Times New Roman" w:cs="Times New Roman"/>
+        </w:rPr>
+        <w:lastRenderedPageBreak/>
         <w:t>Data tabeller &amp; Normalisering</w:t>
       </w:r>
     </w:p>
@@ -15402,6 +15579,7 @@
       <w:r>
         <w:rPr>
           <w:noProof/>
+          <w:lang w:eastAsia="da-DK"/>
         </w:rPr>
         <mc:AlternateContent>
           <mc:Choice Requires="wps">
@@ -15548,6 +15726,10 @@
     </w:p>
     <w:p>
       <w:r>
+        <w:rPr>
+          <w:noProof/>
+          <w:lang w:eastAsia="da-DK"/>
+        </w:rPr>
         <mc:AlternateContent>
           <mc:Choice Requires="wps">
             <w:drawing>
@@ -15633,6 +15815,7 @@
       <w:r>
         <w:rPr>
           <w:noProof/>
+          <w:lang w:eastAsia="da-DK"/>
         </w:rPr>
         <mc:AlternateContent>
           <mc:Choice Requires="wps">
@@ -15812,6 +15995,10 @@
     <w:p/>
     <w:p>
       <w:r>
+        <w:rPr>
+          <w:noProof/>
+          <w:lang w:eastAsia="da-DK"/>
+        </w:rPr>
         <mc:AlternateContent>
           <mc:Choice Requires="wps">
             <w:drawing>
@@ -15925,17 +16112,7 @@
           <w:color w:val="000000" w:themeColor="text1"/>
           <w:shd w:val="clear" w:color="auto" w:fill="FFFFFF"/>
         </w:rPr>
-        <w:t>, samt  det grønne nuance som symbolisere ungdo</w:t>
-      </w:r>
-      <w:bookmarkStart w:id="37" w:name="_GoBack"/>
-      <w:bookmarkEnd w:id="37"/>
-      <w:r>
-        <w:rPr>
-          <w:rFonts w:ascii="Times New Roman" w:hAnsi="Times New Roman" w:cs="Times New Roman"/>
-          <w:color w:val="000000" w:themeColor="text1"/>
-          <w:shd w:val="clear" w:color="auto" w:fill="FFFFFF"/>
-        </w:rPr>
-        <w:t xml:space="preserve">at </w:t>
+        <w:t xml:space="preserve">, samt  det grønne nuance som symbolisere ungdoat </w:t>
       </w:r>
       <w:r>
         <w:rPr>
@@ -17668,27 +17845,19 @@
         <w:t xml:space="preserve"> = Pay-per-view (Et form for betalings tv)</w:t>
       </w:r>
     </w:p>
-    <w:p>
-      <w:pPr>
-        <w:rPr>
-          <w:lang w:val="en-US"/>
-        </w:rPr>
-      </w:pPr>
-    </w:p>
+    <w:p/>
     <w:p>
       <w:pPr>
         <w:rPr>
           <w:rFonts w:ascii="Times New Roman" w:hAnsi="Times New Roman" w:cs="Times New Roman"/>
           <w:b/>
-          <w:lang w:val="en-US"/>
-        </w:rPr>
-      </w:pPr>
-    </w:p>
-    <w:p>
-      <w:pPr>
-        <w:rPr>
-          <w:rFonts w:ascii="Times New Roman" w:hAnsi="Times New Roman" w:cs="Times New Roman"/>
-          <w:lang w:val="en-US"/>
+        </w:rPr>
+      </w:pPr>
+    </w:p>
+    <w:p>
+      <w:pPr>
+        <w:rPr>
+          <w:rFonts w:ascii="Times New Roman" w:hAnsi="Times New Roman" w:cs="Times New Roman"/>
         </w:rPr>
       </w:pPr>
     </w:p>
@@ -19568,6 +19737,7 @@
         <w:docPartUnique/>
       </w:docPartObj>
     </w:sdtPr>
+    <w:sdtEndPr/>
     <w:sdtContent>
       <w:p>
         <w:pPr>
@@ -19587,7 +19757,7 @@
           <w:rPr>
             <w:noProof/>
           </w:rPr>
-          <w:t>26</w:t>
+          <w:t>24</w:t>
         </w:r>
         <w:r>
           <w:fldChar w:fldCharType="end"/>
@@ -22917,38 +23087,38 @@
     </dgm:pt>
   </dgm:ptLst>
   <dgm:cxnLst>
-    <dgm:cxn modelId="{B6821D86-87F1-41E0-AD2F-721A594896A1}" type="presOf" srcId="{13756322-417E-4146-B869-141B4CB28A9F}" destId="{82B17C19-0E3E-4588-808B-CA644332C976}" srcOrd="1" destOrd="0" presId="urn:microsoft.com/office/officeart/2005/8/layout/radial5"/>
-    <dgm:cxn modelId="{FDB074B0-1139-4A7B-96DC-262E8231C494}" type="presOf" srcId="{9E3C4A7E-B393-43D6-9E9D-11C70DEB072E}" destId="{AFA69224-CE03-4F32-A20C-3DB9469650C9}" srcOrd="0" destOrd="0" presId="urn:microsoft.com/office/officeart/2005/8/layout/radial5"/>
     <dgm:cxn modelId="{098C5FDB-1318-4B70-B593-6FE4636FF7E2}" srcId="{18160F52-A25D-4E43-AD24-0C0EBB51F87F}" destId="{2BA69F57-6C29-4CAC-ACD8-0F5A0FF942B7}" srcOrd="2" destOrd="0" parTransId="{DB3B1769-81A7-48E5-B939-CEC48EBAF75C}" sibTransId="{5DCE449C-1378-4E83-B79B-4722B8789861}"/>
-    <dgm:cxn modelId="{7639936E-E4D6-489B-9929-8E29699F0182}" type="presOf" srcId="{E34E550E-DEAD-4005-99FE-5A6AB772CE96}" destId="{4E37C351-8DF8-4569-8A5A-0843E0340383}" srcOrd="0" destOrd="0" presId="urn:microsoft.com/office/officeart/2005/8/layout/radial5"/>
+    <dgm:cxn modelId="{70B5DCE2-2FED-44CF-BA3D-F5890DAF96B8}" type="presOf" srcId="{13756322-417E-4146-B869-141B4CB28A9F}" destId="{82B17C19-0E3E-4588-808B-CA644332C976}" srcOrd="1" destOrd="0" presId="urn:microsoft.com/office/officeart/2005/8/layout/radial5"/>
     <dgm:cxn modelId="{633562DF-AF63-4904-B044-61A06371775E}" srcId="{18160F52-A25D-4E43-AD24-0C0EBB51F87F}" destId="{92F74C13-4C9B-4441-82FF-648EC1F94166}" srcOrd="1" destOrd="0" parTransId="{13756322-417E-4146-B869-141B4CB28A9F}" sibTransId="{AC605022-4B29-40F5-AFE1-A3AFF0065E89}"/>
-    <dgm:cxn modelId="{32274385-F444-4B04-B79E-8FA7C1E99CFD}" type="presOf" srcId="{A2A9DB7B-D249-40D5-B4C7-50E5C7D49E40}" destId="{539E8AE4-2072-41A0-AD98-9EC988987CC6}" srcOrd="0" destOrd="0" presId="urn:microsoft.com/office/officeart/2005/8/layout/radial5"/>
-    <dgm:cxn modelId="{A29CA091-08F7-4A35-9EFE-9F358CEF12B9}" type="presOf" srcId="{04F821E6-E417-425E-A526-1C742195AAA0}" destId="{BC451877-A360-47B0-8ABE-D26B00CD6425}" srcOrd="1" destOrd="0" presId="urn:microsoft.com/office/officeart/2005/8/layout/radial5"/>
-    <dgm:cxn modelId="{D741F2C2-BA3F-4346-A24E-DB5EED3ED09A}" type="presOf" srcId="{13756322-417E-4146-B869-141B4CB28A9F}" destId="{0F78E886-0937-4C20-809E-0A4376BB84F6}" srcOrd="0" destOrd="0" presId="urn:microsoft.com/office/officeart/2005/8/layout/radial5"/>
+    <dgm:cxn modelId="{A01CBAD6-E060-4498-BD0C-27A8AEEC528B}" type="presOf" srcId="{04F821E6-E417-425E-A526-1C742195AAA0}" destId="{BC451877-A360-47B0-8ABE-D26B00CD6425}" srcOrd="1" destOrd="0" presId="urn:microsoft.com/office/officeart/2005/8/layout/radial5"/>
+    <dgm:cxn modelId="{635EDA55-4C46-4ECD-8E9C-29F44277B9D3}" type="presOf" srcId="{AE70C26F-2945-4CB7-84B5-7FB1A524B124}" destId="{D3A84925-8462-4073-BCCB-EE1EF7B57B71}" srcOrd="0" destOrd="0" presId="urn:microsoft.com/office/officeart/2005/8/layout/radial5"/>
+    <dgm:cxn modelId="{88137994-FA65-4309-B831-175A5EC0AC70}" type="presOf" srcId="{04F821E6-E417-425E-A526-1C742195AAA0}" destId="{4A0E6688-F430-42D8-8E31-7F6F200771DF}" srcOrd="0" destOrd="0" presId="urn:microsoft.com/office/officeart/2005/8/layout/radial5"/>
+    <dgm:cxn modelId="{F8B8B29C-BF1B-44CA-8D06-0912CADE1A0D}" type="presOf" srcId="{9E3C4A7E-B393-43D6-9E9D-11C70DEB072E}" destId="{AFA69224-CE03-4F32-A20C-3DB9469650C9}" srcOrd="0" destOrd="0" presId="urn:microsoft.com/office/officeart/2005/8/layout/radial5"/>
+    <dgm:cxn modelId="{4423F5B2-F83F-4F37-9AE4-80E7C675B675}" type="presOf" srcId="{DB3B1769-81A7-48E5-B939-CEC48EBAF75C}" destId="{5DF40B86-1656-4C04-9265-42C73205D88E}" srcOrd="1" destOrd="0" presId="urn:microsoft.com/office/officeart/2005/8/layout/radial5"/>
     <dgm:cxn modelId="{8E3BAC8F-91CB-4E42-94B5-784F9743E6D4}" srcId="{18160F52-A25D-4E43-AD24-0C0EBB51F87F}" destId="{A2A9DB7B-D249-40D5-B4C7-50E5C7D49E40}" srcOrd="0" destOrd="0" parTransId="{9E3C4A7E-B393-43D6-9E9D-11C70DEB072E}" sibTransId="{00DD3163-A208-4052-A0B3-E77EFBC5B4BE}"/>
-    <dgm:cxn modelId="{535F93FC-C99A-4003-81B1-CC0F746B01F7}" type="presOf" srcId="{18160F52-A25D-4E43-AD24-0C0EBB51F87F}" destId="{F2F3842E-4973-4E3E-B688-D0D086B9C1D4}" srcOrd="0" destOrd="0" presId="urn:microsoft.com/office/officeart/2005/8/layout/radial5"/>
-    <dgm:cxn modelId="{A38B493B-0991-4C0D-81F3-ACA131354AD0}" type="presOf" srcId="{2BA69F57-6C29-4CAC-ACD8-0F5A0FF942B7}" destId="{72EC3431-9319-43DC-B537-B4C9D2BB9219}" srcOrd="0" destOrd="0" presId="urn:microsoft.com/office/officeart/2005/8/layout/radial5"/>
+    <dgm:cxn modelId="{B26D6434-F7FE-43A8-AEAC-8CCE6C623DFF}" type="presOf" srcId="{18160F52-A25D-4E43-AD24-0C0EBB51F87F}" destId="{F2F3842E-4973-4E3E-B688-D0D086B9C1D4}" srcOrd="0" destOrd="0" presId="urn:microsoft.com/office/officeart/2005/8/layout/radial5"/>
+    <dgm:cxn modelId="{7F8B4ACC-3B72-45E7-998F-9E55098BF20B}" type="presOf" srcId="{13756322-417E-4146-B869-141B4CB28A9F}" destId="{0F78E886-0937-4C20-809E-0A4376BB84F6}" srcOrd="0" destOrd="0" presId="urn:microsoft.com/office/officeart/2005/8/layout/radial5"/>
     <dgm:cxn modelId="{AE05FB8C-4261-4AC6-A224-5BD2279565F1}" srcId="{18160F52-A25D-4E43-AD24-0C0EBB51F87F}" destId="{AE70C26F-2945-4CB7-84B5-7FB1A524B124}" srcOrd="3" destOrd="0" parTransId="{04F821E6-E417-425E-A526-1C742195AAA0}" sibTransId="{8010A95F-2EC1-47F9-9172-6D9053E03DDA}"/>
-    <dgm:cxn modelId="{9E014E9B-E2C2-4FEE-85B6-452FFEF32642}" type="presOf" srcId="{04F821E6-E417-425E-A526-1C742195AAA0}" destId="{4A0E6688-F430-42D8-8E31-7F6F200771DF}" srcOrd="0" destOrd="0" presId="urn:microsoft.com/office/officeart/2005/8/layout/radial5"/>
+    <dgm:cxn modelId="{BB05DC35-8ECD-4B28-86DA-3F4F62E103C1}" type="presOf" srcId="{E34E550E-DEAD-4005-99FE-5A6AB772CE96}" destId="{4E37C351-8DF8-4569-8A5A-0843E0340383}" srcOrd="0" destOrd="0" presId="urn:microsoft.com/office/officeart/2005/8/layout/radial5"/>
     <dgm:cxn modelId="{2E9983DE-BCC2-4DBE-966D-4D61E41DBCAB}" srcId="{E34E550E-DEAD-4005-99FE-5A6AB772CE96}" destId="{18160F52-A25D-4E43-AD24-0C0EBB51F87F}" srcOrd="0" destOrd="0" parTransId="{C44B35A3-6CA8-4DA1-A84A-9BB712211DF6}" sibTransId="{D2B40AF4-A13C-4E29-B8A4-138F795621AB}"/>
-    <dgm:cxn modelId="{A3B9042D-6E28-4475-8D7C-D20037F791FB}" type="presOf" srcId="{9E3C4A7E-B393-43D6-9E9D-11C70DEB072E}" destId="{8FFA783A-2CD4-4667-84A4-C5CD62C26EFD}" srcOrd="1" destOrd="0" presId="urn:microsoft.com/office/officeart/2005/8/layout/radial5"/>
-    <dgm:cxn modelId="{95B22925-CDC7-4550-83BE-D881D21332AC}" type="presOf" srcId="{92F74C13-4C9B-4441-82FF-648EC1F94166}" destId="{21ABDC65-3291-4421-A4DB-B73969087542}" srcOrd="0" destOrd="0" presId="urn:microsoft.com/office/officeart/2005/8/layout/radial5"/>
-    <dgm:cxn modelId="{561DD658-49FA-4DB2-957E-E175EBF471EE}" type="presOf" srcId="{DB3B1769-81A7-48E5-B939-CEC48EBAF75C}" destId="{5DF40B86-1656-4C04-9265-42C73205D88E}" srcOrd="1" destOrd="0" presId="urn:microsoft.com/office/officeart/2005/8/layout/radial5"/>
-    <dgm:cxn modelId="{F371CE07-361F-4837-ABDC-79DC62621FFC}" type="presOf" srcId="{AE70C26F-2945-4CB7-84B5-7FB1A524B124}" destId="{D3A84925-8462-4073-BCCB-EE1EF7B57B71}" srcOrd="0" destOrd="0" presId="urn:microsoft.com/office/officeart/2005/8/layout/radial5"/>
-    <dgm:cxn modelId="{5406D781-E964-41E9-AF6E-4E9EB36B8D20}" type="presOf" srcId="{DB3B1769-81A7-48E5-B939-CEC48EBAF75C}" destId="{2A892A3D-A494-4F87-8F63-065B504ED547}" srcOrd="0" destOrd="0" presId="urn:microsoft.com/office/officeart/2005/8/layout/radial5"/>
-    <dgm:cxn modelId="{42377516-9BAE-4421-84F2-A86EFB608618}" type="presParOf" srcId="{4E37C351-8DF8-4569-8A5A-0843E0340383}" destId="{F2F3842E-4973-4E3E-B688-D0D086B9C1D4}" srcOrd="0" destOrd="0" presId="urn:microsoft.com/office/officeart/2005/8/layout/radial5"/>
-    <dgm:cxn modelId="{4178E38E-2EBA-40F0-A8E3-A1E644933FC6}" type="presParOf" srcId="{4E37C351-8DF8-4569-8A5A-0843E0340383}" destId="{AFA69224-CE03-4F32-A20C-3DB9469650C9}" srcOrd="1" destOrd="0" presId="urn:microsoft.com/office/officeart/2005/8/layout/radial5"/>
-    <dgm:cxn modelId="{3F249FB8-3E8B-44F8-9A90-84A24DC01B31}" type="presParOf" srcId="{AFA69224-CE03-4F32-A20C-3DB9469650C9}" destId="{8FFA783A-2CD4-4667-84A4-C5CD62C26EFD}" srcOrd="0" destOrd="0" presId="urn:microsoft.com/office/officeart/2005/8/layout/radial5"/>
-    <dgm:cxn modelId="{E7687A60-BC5C-4CAF-AB98-B55C3743A482}" type="presParOf" srcId="{4E37C351-8DF8-4569-8A5A-0843E0340383}" destId="{539E8AE4-2072-41A0-AD98-9EC988987CC6}" srcOrd="2" destOrd="0" presId="urn:microsoft.com/office/officeart/2005/8/layout/radial5"/>
-    <dgm:cxn modelId="{A178862F-FDFE-4981-BD3E-A3635B1FBF54}" type="presParOf" srcId="{4E37C351-8DF8-4569-8A5A-0843E0340383}" destId="{0F78E886-0937-4C20-809E-0A4376BB84F6}" srcOrd="3" destOrd="0" presId="urn:microsoft.com/office/officeart/2005/8/layout/radial5"/>
-    <dgm:cxn modelId="{0679445A-6D9B-48A2-9B3F-93427BF4AE0F}" type="presParOf" srcId="{0F78E886-0937-4C20-809E-0A4376BB84F6}" destId="{82B17C19-0E3E-4588-808B-CA644332C976}" srcOrd="0" destOrd="0" presId="urn:microsoft.com/office/officeart/2005/8/layout/radial5"/>
-    <dgm:cxn modelId="{0EDEF970-0128-493C-B6E2-B468C1E8E7F2}" type="presParOf" srcId="{4E37C351-8DF8-4569-8A5A-0843E0340383}" destId="{21ABDC65-3291-4421-A4DB-B73969087542}" srcOrd="4" destOrd="0" presId="urn:microsoft.com/office/officeart/2005/8/layout/radial5"/>
-    <dgm:cxn modelId="{778EC260-8416-4E85-BB7E-E14D38FC25FC}" type="presParOf" srcId="{4E37C351-8DF8-4569-8A5A-0843E0340383}" destId="{2A892A3D-A494-4F87-8F63-065B504ED547}" srcOrd="5" destOrd="0" presId="urn:microsoft.com/office/officeart/2005/8/layout/radial5"/>
-    <dgm:cxn modelId="{20E53531-3434-40FF-B11C-717A407938A3}" type="presParOf" srcId="{2A892A3D-A494-4F87-8F63-065B504ED547}" destId="{5DF40B86-1656-4C04-9265-42C73205D88E}" srcOrd="0" destOrd="0" presId="urn:microsoft.com/office/officeart/2005/8/layout/radial5"/>
-    <dgm:cxn modelId="{75D90C7E-C4C8-4907-824B-D77B864E6903}" type="presParOf" srcId="{4E37C351-8DF8-4569-8A5A-0843E0340383}" destId="{72EC3431-9319-43DC-B537-B4C9D2BB9219}" srcOrd="6" destOrd="0" presId="urn:microsoft.com/office/officeart/2005/8/layout/radial5"/>
-    <dgm:cxn modelId="{C54259EF-B2E7-4DAB-8F40-4908A0C27895}" type="presParOf" srcId="{4E37C351-8DF8-4569-8A5A-0843E0340383}" destId="{4A0E6688-F430-42D8-8E31-7F6F200771DF}" srcOrd="7" destOrd="0" presId="urn:microsoft.com/office/officeart/2005/8/layout/radial5"/>
-    <dgm:cxn modelId="{C4DACB5F-C362-490E-B2B6-90FE15260339}" type="presParOf" srcId="{4A0E6688-F430-42D8-8E31-7F6F200771DF}" destId="{BC451877-A360-47B0-8ABE-D26B00CD6425}" srcOrd="0" destOrd="0" presId="urn:microsoft.com/office/officeart/2005/8/layout/radial5"/>
-    <dgm:cxn modelId="{6CC268E3-C4A6-4481-9DE4-4F6B9A61D242}" type="presParOf" srcId="{4E37C351-8DF8-4569-8A5A-0843E0340383}" destId="{D3A84925-8462-4073-BCCB-EE1EF7B57B71}" srcOrd="8" destOrd="0" presId="urn:microsoft.com/office/officeart/2005/8/layout/radial5"/>
+    <dgm:cxn modelId="{1A4B6894-B322-41D7-8BA6-5A754904A03E}" type="presOf" srcId="{9E3C4A7E-B393-43D6-9E9D-11C70DEB072E}" destId="{8FFA783A-2CD4-4667-84A4-C5CD62C26EFD}" srcOrd="1" destOrd="0" presId="urn:microsoft.com/office/officeart/2005/8/layout/radial5"/>
+    <dgm:cxn modelId="{E56E67D6-3370-4EE7-9DDE-93975FD52947}" type="presOf" srcId="{DB3B1769-81A7-48E5-B939-CEC48EBAF75C}" destId="{2A892A3D-A494-4F87-8F63-065B504ED547}" srcOrd="0" destOrd="0" presId="urn:microsoft.com/office/officeart/2005/8/layout/radial5"/>
+    <dgm:cxn modelId="{D48810E6-64BB-4D64-8884-CBE77453DD2A}" type="presOf" srcId="{92F74C13-4C9B-4441-82FF-648EC1F94166}" destId="{21ABDC65-3291-4421-A4DB-B73969087542}" srcOrd="0" destOrd="0" presId="urn:microsoft.com/office/officeart/2005/8/layout/radial5"/>
+    <dgm:cxn modelId="{57127FE1-38DC-4340-A1FC-50E2FAAF6496}" type="presOf" srcId="{A2A9DB7B-D249-40D5-B4C7-50E5C7D49E40}" destId="{539E8AE4-2072-41A0-AD98-9EC988987CC6}" srcOrd="0" destOrd="0" presId="urn:microsoft.com/office/officeart/2005/8/layout/radial5"/>
+    <dgm:cxn modelId="{22C6669B-91AC-4FB8-BC2D-5AB4083EB275}" type="presOf" srcId="{2BA69F57-6C29-4CAC-ACD8-0F5A0FF942B7}" destId="{72EC3431-9319-43DC-B537-B4C9D2BB9219}" srcOrd="0" destOrd="0" presId="urn:microsoft.com/office/officeart/2005/8/layout/radial5"/>
+    <dgm:cxn modelId="{FDCF7279-5A6C-4D63-BFFF-C5E998E63CB7}" type="presParOf" srcId="{4E37C351-8DF8-4569-8A5A-0843E0340383}" destId="{F2F3842E-4973-4E3E-B688-D0D086B9C1D4}" srcOrd="0" destOrd="0" presId="urn:microsoft.com/office/officeart/2005/8/layout/radial5"/>
+    <dgm:cxn modelId="{7D9DE82D-D878-401B-873A-28114419FDE4}" type="presParOf" srcId="{4E37C351-8DF8-4569-8A5A-0843E0340383}" destId="{AFA69224-CE03-4F32-A20C-3DB9469650C9}" srcOrd="1" destOrd="0" presId="urn:microsoft.com/office/officeart/2005/8/layout/radial5"/>
+    <dgm:cxn modelId="{2F1B28DC-8E3B-4F38-A640-575B0D01A96F}" type="presParOf" srcId="{AFA69224-CE03-4F32-A20C-3DB9469650C9}" destId="{8FFA783A-2CD4-4667-84A4-C5CD62C26EFD}" srcOrd="0" destOrd="0" presId="urn:microsoft.com/office/officeart/2005/8/layout/radial5"/>
+    <dgm:cxn modelId="{54F2F462-7E3C-4F1B-A49F-06957689BE47}" type="presParOf" srcId="{4E37C351-8DF8-4569-8A5A-0843E0340383}" destId="{539E8AE4-2072-41A0-AD98-9EC988987CC6}" srcOrd="2" destOrd="0" presId="urn:microsoft.com/office/officeart/2005/8/layout/radial5"/>
+    <dgm:cxn modelId="{95DCDD83-1FE3-4013-BB40-C0B50EF8044B}" type="presParOf" srcId="{4E37C351-8DF8-4569-8A5A-0843E0340383}" destId="{0F78E886-0937-4C20-809E-0A4376BB84F6}" srcOrd="3" destOrd="0" presId="urn:microsoft.com/office/officeart/2005/8/layout/radial5"/>
+    <dgm:cxn modelId="{EB9837D8-3CE4-467B-9412-B42EB31AB6F7}" type="presParOf" srcId="{0F78E886-0937-4C20-809E-0A4376BB84F6}" destId="{82B17C19-0E3E-4588-808B-CA644332C976}" srcOrd="0" destOrd="0" presId="urn:microsoft.com/office/officeart/2005/8/layout/radial5"/>
+    <dgm:cxn modelId="{3DD357F0-CEFD-404E-9627-B7B7EAE6F80F}" type="presParOf" srcId="{4E37C351-8DF8-4569-8A5A-0843E0340383}" destId="{21ABDC65-3291-4421-A4DB-B73969087542}" srcOrd="4" destOrd="0" presId="urn:microsoft.com/office/officeart/2005/8/layout/radial5"/>
+    <dgm:cxn modelId="{658C0E9D-23E3-410F-B116-B894612E7C79}" type="presParOf" srcId="{4E37C351-8DF8-4569-8A5A-0843E0340383}" destId="{2A892A3D-A494-4F87-8F63-065B504ED547}" srcOrd="5" destOrd="0" presId="urn:microsoft.com/office/officeart/2005/8/layout/radial5"/>
+    <dgm:cxn modelId="{CECBB275-E342-4F32-9436-E124853F12EA}" type="presParOf" srcId="{2A892A3D-A494-4F87-8F63-065B504ED547}" destId="{5DF40B86-1656-4C04-9265-42C73205D88E}" srcOrd="0" destOrd="0" presId="urn:microsoft.com/office/officeart/2005/8/layout/radial5"/>
+    <dgm:cxn modelId="{D358CB99-6B50-4A07-8A4C-669289815F48}" type="presParOf" srcId="{4E37C351-8DF8-4569-8A5A-0843E0340383}" destId="{72EC3431-9319-43DC-B537-B4C9D2BB9219}" srcOrd="6" destOrd="0" presId="urn:microsoft.com/office/officeart/2005/8/layout/radial5"/>
+    <dgm:cxn modelId="{902FCD38-9BDB-4740-8F25-57A610D12799}" type="presParOf" srcId="{4E37C351-8DF8-4569-8A5A-0843E0340383}" destId="{4A0E6688-F430-42D8-8E31-7F6F200771DF}" srcOrd="7" destOrd="0" presId="urn:microsoft.com/office/officeart/2005/8/layout/radial5"/>
+    <dgm:cxn modelId="{DDEA2E0C-8B02-4684-85E5-0EFCBD58C02F}" type="presParOf" srcId="{4A0E6688-F430-42D8-8E31-7F6F200771DF}" destId="{BC451877-A360-47B0-8ABE-D26B00CD6425}" srcOrd="0" destOrd="0" presId="urn:microsoft.com/office/officeart/2005/8/layout/radial5"/>
+    <dgm:cxn modelId="{7A4904DD-C0C4-42D3-A15F-62788AE6F05E}" type="presParOf" srcId="{4E37C351-8DF8-4569-8A5A-0843E0340383}" destId="{D3A84925-8462-4073-BCCB-EE1EF7B57B71}" srcOrd="8" destOrd="0" presId="urn:microsoft.com/office/officeart/2005/8/layout/radial5"/>
   </dgm:cxnLst>
   <dgm:bg/>
   <dgm:whole/>
@@ -25548,7 +25718,7 @@
 </file>
 
 <file path=customXml/itemProps1.xml><?xml version="1.0" encoding="utf-8"?>
-<ds:datastoreItem xmlns:ds="http://schemas.openxmlformats.org/officeDocument/2006/customXml" ds:itemID="{6DE5987B-4FC7-49A7-A256-62E26874C6F2}">
+<ds:datastoreItem xmlns:ds="http://schemas.openxmlformats.org/officeDocument/2006/customXml" ds:itemID="{9A4B4F90-AC80-479C-B463-651DE99C71E4}">
   <ds:schemaRefs>
     <ds:schemaRef ds:uri="http://schemas.openxmlformats.org/officeDocument/2006/bibliography"/>
   </ds:schemaRefs>

</xml_diff>